<commit_message>
Updated Dann's progress report.
</commit_message>
<xml_diff>
--- a/Extras/ProgressReport/Progress Report 8.docx
+++ b/Extras/ProgressReport/Progress Report 8.docx
@@ -1,6 +1,6 @@
 
 <file path=word/document.xml><?xml version="1.0" encoding="utf-8"?>
-<w:document xmlns:ve="http://schemas.openxmlformats.org/markup-compatibility/2006" xmlns:o="urn:schemas-microsoft-com:office:office" xmlns:r="http://schemas.openxmlformats.org/officeDocument/2006/relationships" xmlns:m="http://schemas.openxmlformats.org/officeDocument/2006/math" xmlns:v="urn:schemas-microsoft-com:vml" xmlns:wp="http://schemas.openxmlformats.org/drawingml/2006/wordprocessingDrawing" xmlns:w10="urn:schemas-microsoft-com:office:word" xmlns:w="http://schemas.openxmlformats.org/wordprocessingml/2006/main" xmlns:wne="http://schemas.microsoft.com/office/word/2006/wordml">
+<w:document xmlns:wpc="http://schemas.microsoft.com/office/word/2010/wordprocessingCanvas" xmlns:mc="http://schemas.openxmlformats.org/markup-compatibility/2006" xmlns:o="urn:schemas-microsoft-com:office:office" xmlns:r="http://schemas.openxmlformats.org/officeDocument/2006/relationships" xmlns:m="http://schemas.openxmlformats.org/officeDocument/2006/math" xmlns:v="urn:schemas-microsoft-com:vml" xmlns:wp14="http://schemas.microsoft.com/office/word/2010/wordprocessingDrawing" xmlns:wp="http://schemas.openxmlformats.org/drawingml/2006/wordprocessingDrawing" xmlns:w10="urn:schemas-microsoft-com:office:word" xmlns:w="http://schemas.openxmlformats.org/wordprocessingml/2006/main" xmlns:w14="http://schemas.microsoft.com/office/word/2010/wordml" xmlns:wpg="http://schemas.microsoft.com/office/word/2010/wordprocessingGroup" xmlns:wpi="http://schemas.microsoft.com/office/word/2010/wordprocessingInk" xmlns:wne="http://schemas.microsoft.com/office/word/2006/wordml" xmlns:wps="http://schemas.microsoft.com/office/word/2010/wordprocessingShape" mc:Ignorable="w14 wp14">
   <w:body>
     <w:p>
       <w:pPr>
@@ -24,6 +24,13 @@
           <w:bCs/>
         </w:rPr>
         <w:t>Web Agenda</w:t>
+      </w:r>
+      <w:r>
+        <w:rPr>
+          <w:b/>
+          <w:bCs/>
+        </w:rPr>
+        <w:t>:  Employee Shift Scheduling System</w:t>
       </w:r>
     </w:p>
     <w:p>
@@ -64,9 +71,19 @@
           <w:numId w:val="2"/>
         </w:numPr>
       </w:pPr>
-      <w:r>
-        <w:t>Noorin Hasan</w:t>
-      </w:r>
+      <w:proofErr w:type="spellStart"/>
+      <w:r>
+        <w:t>Noorin</w:t>
+      </w:r>
+      <w:proofErr w:type="spellEnd"/>
+      <w:r>
+        <w:t xml:space="preserve"> </w:t>
+      </w:r>
+      <w:proofErr w:type="spellStart"/>
+      <w:r>
+        <w:t>Hasan</w:t>
+      </w:r>
+      <w:proofErr w:type="spellEnd"/>
     </w:p>
     <w:p>
       <w:pPr>
@@ -188,6 +205,12 @@
         </w:rPr>
         <w:t>Backend Coding Complete</w:t>
       </w:r>
+      <w:r>
+        <w:rPr>
+          <w:iCs/>
+        </w:rPr>
+        <w:t>. (100%)</w:t>
+      </w:r>
     </w:p>
     <w:p>
       <w:pPr>
@@ -240,6 +263,12 @@
         </w:rPr>
         <w:t>completed in back end</w:t>
       </w:r>
+      <w:r>
+        <w:rPr>
+          <w:iCs/>
+        </w:rPr>
+        <w:t>. (100%)</w:t>
+      </w:r>
     </w:p>
     <w:p>
       <w:pPr>
@@ -257,6 +286,12 @@
         </w:rPr>
         <w:t>Notification Broker implemented in Interface</w:t>
       </w:r>
+      <w:r>
+        <w:rPr>
+          <w:iCs/>
+        </w:rPr>
+        <w:t>. (100%)</w:t>
+      </w:r>
     </w:p>
     <w:p>
       <w:pPr>
@@ -274,6 +309,12 @@
         </w:rPr>
         <w:t>Permissions of logged in employee are checked for every broker call</w:t>
       </w:r>
+      <w:r>
+        <w:rPr>
+          <w:iCs/>
+        </w:rPr>
+        <w:t>. (100%)</w:t>
+      </w:r>
     </w:p>
     <w:p>
       <w:pPr>
@@ -383,13 +424,41 @@
         <w:rPr>
           <w:iCs/>
         </w:rPr>
-        <w:t>Mark Hazlett/Noorin Has</w:t>
-      </w:r>
-      <w:r>
-        <w:rPr>
-          <w:iCs/>
-        </w:rPr>
-        <w:t>an worked on interface coding (80</w:t>
+        <w:t>Mark Hazlett/</w:t>
+      </w:r>
+      <w:proofErr w:type="spellStart"/>
+      <w:r>
+        <w:rPr>
+          <w:iCs/>
+        </w:rPr>
+        <w:t>Noorin</w:t>
+      </w:r>
+      <w:proofErr w:type="spellEnd"/>
+      <w:r>
+        <w:rPr>
+          <w:iCs/>
+        </w:rPr>
+        <w:t xml:space="preserve"> </w:t>
+      </w:r>
+      <w:proofErr w:type="spellStart"/>
+      <w:r>
+        <w:rPr>
+          <w:iCs/>
+        </w:rPr>
+        <w:t>Has</w:t>
+      </w:r>
+      <w:r>
+        <w:rPr>
+          <w:iCs/>
+        </w:rPr>
+        <w:t>an</w:t>
+      </w:r>
+      <w:proofErr w:type="spellEnd"/>
+      <w:r>
+        <w:rPr>
+          <w:iCs/>
+        </w:rPr>
+        <w:t xml:space="preserve"> worked on interface coding (80</w:t>
       </w:r>
       <w:r>
         <w:rPr>
@@ -440,7 +509,25 @@
           <w:bCs/>
           <w:lang w:val="en-GB"/>
         </w:rPr>
-        <w:t>Team Progress Planned For The Next Reporting Period</w:t>
+        <w:t xml:space="preserve">Team Progress Planned For </w:t>
+      </w:r>
+      <w:proofErr w:type="gramStart"/>
+      <w:r>
+        <w:rPr>
+          <w:b/>
+          <w:bCs/>
+          <w:lang w:val="en-GB"/>
+        </w:rPr>
+        <w:t>The</w:t>
+      </w:r>
+      <w:proofErr w:type="gramEnd"/>
+      <w:r>
+        <w:rPr>
+          <w:b/>
+          <w:bCs/>
+          <w:lang w:val="en-GB"/>
+        </w:rPr>
+        <w:t xml:space="preserve"> Next Reporting Period</w:t>
       </w:r>
     </w:p>
     <w:p>
@@ -464,7 +551,21 @@
           <w:iCs/>
           <w:lang w:val="en-GB"/>
         </w:rPr>
-        <w:t>Scheduling Widget built and operational for viewing schedules at a minimum</w:t>
+        <w:t>Scheduling pages</w:t>
+      </w:r>
+      <w:r>
+        <w:rPr>
+          <w:iCs/>
+          <w:lang w:val="en-GB"/>
+        </w:rPr>
+        <w:t xml:space="preserve"> built and operational for viewing schedules at a minimum</w:t>
+      </w:r>
+      <w:r>
+        <w:rPr>
+          <w:iCs/>
+          <w:lang w:val="en-GB"/>
+        </w:rPr>
+        <w:t>. (60%)</w:t>
       </w:r>
     </w:p>
     <w:p>
@@ -488,7 +589,21 @@
           <w:iCs/>
           <w:lang w:val="en-GB"/>
         </w:rPr>
-        <w:t>ALL other widgets display results from broker retrieval methods</w:t>
+        <w:t>ALL other pages</w:t>
+      </w:r>
+      <w:r>
+        <w:rPr>
+          <w:iCs/>
+          <w:lang w:val="en-GB"/>
+        </w:rPr>
+        <w:t xml:space="preserve"> display results from broker retrieval methods</w:t>
+      </w:r>
+      <w:r>
+        <w:rPr>
+          <w:iCs/>
+          <w:lang w:val="en-GB"/>
+        </w:rPr>
+        <w:t>. (100%)</w:t>
       </w:r>
     </w:p>
     <w:p>
@@ -506,6 +621,9 @@
       <w:r>
         <w:t>Java code fully documented</w:t>
       </w:r>
+      <w:r>
+        <w:t>. (100%)</w:t>
+      </w:r>
     </w:p>
     <w:p>
       <w:pPr>
@@ -522,6 +640,9 @@
       <w:r>
         <w:t>Backup functionality planned out and documented</w:t>
       </w:r>
+      <w:r>
+        <w:t>. (100%)</w:t>
+      </w:r>
     </w:p>
     <w:p>
       <w:pPr>
@@ -538,6 +659,9 @@
       <w:r>
         <w:t>Installer functionality planned out and documented</w:t>
       </w:r>
+      <w:r>
+        <w:t>. (100%)</w:t>
+      </w:r>
     </w:p>
     <w:p>
       <w:pPr>
@@ -566,7 +690,25 @@
           <w:bCs/>
           <w:lang w:val="en-GB"/>
         </w:rPr>
-        <w:t>Individual Progress Planned For The Next Reporting Period</w:t>
+        <w:t xml:space="preserve">Individual Progress Planned For </w:t>
+      </w:r>
+      <w:proofErr w:type="gramStart"/>
+      <w:r>
+        <w:rPr>
+          <w:b/>
+          <w:bCs/>
+          <w:lang w:val="en-GB"/>
+        </w:rPr>
+        <w:t>The</w:t>
+      </w:r>
+      <w:proofErr w:type="gramEnd"/>
+      <w:r>
+        <w:rPr>
+          <w:b/>
+          <w:bCs/>
+          <w:lang w:val="en-GB"/>
+        </w:rPr>
+        <w:t xml:space="preserve"> Next Reporting Period</w:t>
       </w:r>
     </w:p>
     <w:p>
@@ -627,8 +769,17 @@
           <w:iCs/>
           <w:lang w:val="en-GB"/>
         </w:rPr>
-        <w:t>writes documentation and updates work using svn</w:t>
-      </w:r>
+        <w:t xml:space="preserve">writes documentation and updates work using </w:t>
+      </w:r>
+      <w:proofErr w:type="spellStart"/>
+      <w:r>
+        <w:rPr>
+          <w:iCs/>
+          <w:lang w:val="en-GB"/>
+        </w:rPr>
+        <w:t>svn</w:t>
+      </w:r>
+      <w:proofErr w:type="spellEnd"/>
     </w:p>
     <w:p>
       <w:pPr>
@@ -645,11 +796,33 @@
           <w:iCs/>
         </w:rPr>
       </w:pPr>
-      <w:r>
-        <w:rPr>
-          <w:iCs/>
-        </w:rPr>
-        <w:t xml:space="preserve">Noorin Hasan </w:t>
+      <w:proofErr w:type="spellStart"/>
+      <w:r>
+        <w:rPr>
+          <w:iCs/>
+        </w:rPr>
+        <w:t>Noorin</w:t>
+      </w:r>
+      <w:proofErr w:type="spellEnd"/>
+      <w:r>
+        <w:rPr>
+          <w:iCs/>
+        </w:rPr>
+        <w:t xml:space="preserve"> </w:t>
+      </w:r>
+      <w:proofErr w:type="spellStart"/>
+      <w:r>
+        <w:rPr>
+          <w:iCs/>
+        </w:rPr>
+        <w:t>Hasan</w:t>
+      </w:r>
+      <w:proofErr w:type="spellEnd"/>
+      <w:r>
+        <w:rPr>
+          <w:iCs/>
+        </w:rPr>
+        <w:t xml:space="preserve"> </w:t>
       </w:r>
       <w:r>
         <w:rPr>
@@ -675,6 +848,8 @@
         </w:rPr>
         <w:t>to at least 90% completion, then working on installer and/or documentation until its completion.</w:t>
       </w:r>
+      <w:bookmarkStart w:id="0" w:name="_GoBack"/>
+      <w:bookmarkEnd w:id="0"/>
     </w:p>
     <w:p>
       <w:pPr>
@@ -706,7 +881,7 @@
         <w:pStyle w:val="Header"/>
         <w:numPr>
           <w:ilvl w:val="0"/>
-          <w:numId w:val="1"/>
+          <w:numId w:val="4"/>
         </w:numPr>
         <w:tabs>
           <w:tab w:val="clear" w:pos="4320"/>
@@ -720,15 +895,56 @@
         <w:rPr>
           <w:iCs/>
         </w:rPr>
-        <w:t>Nearing end of school year causes some delays as group members are pre-occupied with other projects due soon. This has slowed down our progress for this week considerably.</w:t>
-      </w:r>
+        <w:t>No significant issues.</w:t>
+      </w:r>
+    </w:p>
+    <w:p>
+      <w:pPr>
+        <w:pStyle w:val="Header"/>
+        <w:tabs>
+          <w:tab w:val="clear" w:pos="4320"/>
+          <w:tab w:val="clear" w:pos="8640"/>
+        </w:tabs>
+        <w:rPr>
+          <w:iCs/>
+        </w:rPr>
+      </w:pPr>
+    </w:p>
+    <w:p>
+      <w:pPr>
+        <w:pStyle w:val="Header"/>
+        <w:tabs>
+          <w:tab w:val="clear" w:pos="4320"/>
+          <w:tab w:val="clear" w:pos="8640"/>
+        </w:tabs>
+        <w:rPr>
+          <w:b/>
+          <w:iCs/>
+        </w:rPr>
+      </w:pPr>
+      <w:r>
+        <w:rPr>
+          <w:b/>
+          <w:iCs/>
+        </w:rPr>
+        <w:t xml:space="preserve">Gantt </w:t>
+      </w:r>
+      <w:proofErr w:type="gramStart"/>
+      <w:r>
+        <w:rPr>
+          <w:b/>
+          <w:iCs/>
+        </w:rPr>
+        <w:t>Chart</w:t>
+      </w:r>
+      <w:proofErr w:type="gramEnd"/>
     </w:p>
     <w:p>
       <w:pPr>
         <w:pStyle w:val="Header"/>
         <w:numPr>
           <w:ilvl w:val="0"/>
-          <w:numId w:val="1"/>
+          <w:numId w:val="3"/>
         </w:numPr>
         <w:tabs>
           <w:tab w:val="clear" w:pos="4320"/>
@@ -742,7 +958,19 @@
         <w:rPr>
           <w:iCs/>
         </w:rPr>
-        <w:t>Group workload may be unbalanced and will require some members to be reassigned to different areas of the project. Documentation is behind.</w:t>
+        <w:t xml:space="preserve">See attached </w:t>
+      </w:r>
+      <w:r>
+        <w:rPr>
+          <w:iCs/>
+        </w:rPr>
+        <w:t>G</w:t>
+      </w:r>
+      <w:r>
+        <w:rPr>
+          <w:iCs/>
+        </w:rPr>
+        <w:t>antt chart.</w:t>
       </w:r>
     </w:p>
     <w:sectPr>
@@ -756,8 +984,232 @@
 </file>
 
 <file path=word/numbering.xml><?xml version="1.0" encoding="utf-8"?>
-<w:numbering xmlns:ve="http://schemas.openxmlformats.org/markup-compatibility/2006" xmlns:o="urn:schemas-microsoft-com:office:office" xmlns:r="http://schemas.openxmlformats.org/officeDocument/2006/relationships" xmlns:m="http://schemas.openxmlformats.org/officeDocument/2006/math" xmlns:v="urn:schemas-microsoft-com:vml" xmlns:wp="http://schemas.openxmlformats.org/drawingml/2006/wordprocessingDrawing" xmlns:w10="urn:schemas-microsoft-com:office:word" xmlns:w="http://schemas.openxmlformats.org/wordprocessingml/2006/main" xmlns:wne="http://schemas.microsoft.com/office/word/2006/wordml">
+<w:numbering xmlns:wpc="http://schemas.microsoft.com/office/word/2010/wordprocessingCanvas" xmlns:mc="http://schemas.openxmlformats.org/markup-compatibility/2006" xmlns:o="urn:schemas-microsoft-com:office:office" xmlns:r="http://schemas.openxmlformats.org/officeDocument/2006/relationships" xmlns:m="http://schemas.openxmlformats.org/officeDocument/2006/math" xmlns:v="urn:schemas-microsoft-com:vml" xmlns:wp14="http://schemas.microsoft.com/office/word/2010/wordprocessingDrawing" xmlns:wp="http://schemas.openxmlformats.org/drawingml/2006/wordprocessingDrawing" xmlns:w10="urn:schemas-microsoft-com:office:word" xmlns:w="http://schemas.openxmlformats.org/wordprocessingml/2006/main" xmlns:w14="http://schemas.microsoft.com/office/word/2010/wordml" xmlns:wpg="http://schemas.microsoft.com/office/word/2010/wordprocessingGroup" xmlns:wpi="http://schemas.microsoft.com/office/word/2010/wordprocessingInk" xmlns:wne="http://schemas.microsoft.com/office/word/2006/wordml" xmlns:wps="http://schemas.microsoft.com/office/word/2010/wordprocessingShape" mc:Ignorable="w14 wp14">
   <w:abstractNum w:abstractNumId="0">
+    <w:nsid w:val="04224601"/>
+    <w:multiLevelType w:val="hybridMultilevel"/>
+    <w:tmpl w:val="B732AFF6"/>
+    <w:lvl w:ilvl="0" w:tplc="C0680014">
+      <w:numFmt w:val="bullet"/>
+      <w:lvlText w:val="-"/>
+      <w:lvlJc w:val="left"/>
+      <w:pPr>
+        <w:ind w:left="720" w:hanging="360"/>
+      </w:pPr>
+      <w:rPr>
+        <w:rFonts w:ascii="Times New Roman" w:eastAsia="Times New Roman" w:hAnsi="Times New Roman" w:cs="Times New Roman" w:hint="default"/>
+      </w:rPr>
+    </w:lvl>
+    <w:lvl w:ilvl="1" w:tplc="04090003" w:tentative="1">
+      <w:start w:val="1"/>
+      <w:numFmt w:val="bullet"/>
+      <w:lvlText w:val="o"/>
+      <w:lvlJc w:val="left"/>
+      <w:pPr>
+        <w:ind w:left="1440" w:hanging="360"/>
+      </w:pPr>
+      <w:rPr>
+        <w:rFonts w:ascii="Courier New" w:hAnsi="Courier New" w:cs="Courier New" w:hint="default"/>
+      </w:rPr>
+    </w:lvl>
+    <w:lvl w:ilvl="2" w:tplc="04090005" w:tentative="1">
+      <w:start w:val="1"/>
+      <w:numFmt w:val="bullet"/>
+      <w:lvlText w:val=""/>
+      <w:lvlJc w:val="left"/>
+      <w:pPr>
+        <w:ind w:left="2160" w:hanging="360"/>
+      </w:pPr>
+      <w:rPr>
+        <w:rFonts w:ascii="Wingdings" w:hAnsi="Wingdings" w:hint="default"/>
+      </w:rPr>
+    </w:lvl>
+    <w:lvl w:ilvl="3" w:tplc="04090001" w:tentative="1">
+      <w:start w:val="1"/>
+      <w:numFmt w:val="bullet"/>
+      <w:lvlText w:val=""/>
+      <w:lvlJc w:val="left"/>
+      <w:pPr>
+        <w:ind w:left="2880" w:hanging="360"/>
+      </w:pPr>
+      <w:rPr>
+        <w:rFonts w:ascii="Symbol" w:hAnsi="Symbol" w:hint="default"/>
+      </w:rPr>
+    </w:lvl>
+    <w:lvl w:ilvl="4" w:tplc="04090003" w:tentative="1">
+      <w:start w:val="1"/>
+      <w:numFmt w:val="bullet"/>
+      <w:lvlText w:val="o"/>
+      <w:lvlJc w:val="left"/>
+      <w:pPr>
+        <w:ind w:left="3600" w:hanging="360"/>
+      </w:pPr>
+      <w:rPr>
+        <w:rFonts w:ascii="Courier New" w:hAnsi="Courier New" w:cs="Courier New" w:hint="default"/>
+      </w:rPr>
+    </w:lvl>
+    <w:lvl w:ilvl="5" w:tplc="04090005" w:tentative="1">
+      <w:start w:val="1"/>
+      <w:numFmt w:val="bullet"/>
+      <w:lvlText w:val=""/>
+      <w:lvlJc w:val="left"/>
+      <w:pPr>
+        <w:ind w:left="4320" w:hanging="360"/>
+      </w:pPr>
+      <w:rPr>
+        <w:rFonts w:ascii="Wingdings" w:hAnsi="Wingdings" w:hint="default"/>
+      </w:rPr>
+    </w:lvl>
+    <w:lvl w:ilvl="6" w:tplc="04090001" w:tentative="1">
+      <w:start w:val="1"/>
+      <w:numFmt w:val="bullet"/>
+      <w:lvlText w:val=""/>
+      <w:lvlJc w:val="left"/>
+      <w:pPr>
+        <w:ind w:left="5040" w:hanging="360"/>
+      </w:pPr>
+      <w:rPr>
+        <w:rFonts w:ascii="Symbol" w:hAnsi="Symbol" w:hint="default"/>
+      </w:rPr>
+    </w:lvl>
+    <w:lvl w:ilvl="7" w:tplc="04090003" w:tentative="1">
+      <w:start w:val="1"/>
+      <w:numFmt w:val="bullet"/>
+      <w:lvlText w:val="o"/>
+      <w:lvlJc w:val="left"/>
+      <w:pPr>
+        <w:ind w:left="5760" w:hanging="360"/>
+      </w:pPr>
+      <w:rPr>
+        <w:rFonts w:ascii="Courier New" w:hAnsi="Courier New" w:cs="Courier New" w:hint="default"/>
+      </w:rPr>
+    </w:lvl>
+    <w:lvl w:ilvl="8" w:tplc="04090005" w:tentative="1">
+      <w:start w:val="1"/>
+      <w:numFmt w:val="bullet"/>
+      <w:lvlText w:val=""/>
+      <w:lvlJc w:val="left"/>
+      <w:pPr>
+        <w:ind w:left="6480" w:hanging="360"/>
+      </w:pPr>
+      <w:rPr>
+        <w:rFonts w:ascii="Wingdings" w:hAnsi="Wingdings" w:hint="default"/>
+      </w:rPr>
+    </w:lvl>
+  </w:abstractNum>
+  <w:abstractNum w:abstractNumId="1">
+    <w:nsid w:val="2BDA0531"/>
+    <w:multiLevelType w:val="hybridMultilevel"/>
+    <w:tmpl w:val="A58A3546"/>
+    <w:lvl w:ilvl="0" w:tplc="C0680014">
+      <w:numFmt w:val="bullet"/>
+      <w:lvlText w:val="-"/>
+      <w:lvlJc w:val="left"/>
+      <w:pPr>
+        <w:ind w:left="720" w:hanging="360"/>
+      </w:pPr>
+      <w:rPr>
+        <w:rFonts w:ascii="Times New Roman" w:eastAsia="Times New Roman" w:hAnsi="Times New Roman" w:cs="Times New Roman" w:hint="default"/>
+      </w:rPr>
+    </w:lvl>
+    <w:lvl w:ilvl="1" w:tplc="04090003" w:tentative="1">
+      <w:start w:val="1"/>
+      <w:numFmt w:val="bullet"/>
+      <w:lvlText w:val="o"/>
+      <w:lvlJc w:val="left"/>
+      <w:pPr>
+        <w:ind w:left="1440" w:hanging="360"/>
+      </w:pPr>
+      <w:rPr>
+        <w:rFonts w:ascii="Courier New" w:hAnsi="Courier New" w:cs="Courier New" w:hint="default"/>
+      </w:rPr>
+    </w:lvl>
+    <w:lvl w:ilvl="2" w:tplc="04090005" w:tentative="1">
+      <w:start w:val="1"/>
+      <w:numFmt w:val="bullet"/>
+      <w:lvlText w:val=""/>
+      <w:lvlJc w:val="left"/>
+      <w:pPr>
+        <w:ind w:left="2160" w:hanging="360"/>
+      </w:pPr>
+      <w:rPr>
+        <w:rFonts w:ascii="Wingdings" w:hAnsi="Wingdings" w:hint="default"/>
+      </w:rPr>
+    </w:lvl>
+    <w:lvl w:ilvl="3" w:tplc="04090001" w:tentative="1">
+      <w:start w:val="1"/>
+      <w:numFmt w:val="bullet"/>
+      <w:lvlText w:val=""/>
+      <w:lvlJc w:val="left"/>
+      <w:pPr>
+        <w:ind w:left="2880" w:hanging="360"/>
+      </w:pPr>
+      <w:rPr>
+        <w:rFonts w:ascii="Symbol" w:hAnsi="Symbol" w:hint="default"/>
+      </w:rPr>
+    </w:lvl>
+    <w:lvl w:ilvl="4" w:tplc="04090003" w:tentative="1">
+      <w:start w:val="1"/>
+      <w:numFmt w:val="bullet"/>
+      <w:lvlText w:val="o"/>
+      <w:lvlJc w:val="left"/>
+      <w:pPr>
+        <w:ind w:left="3600" w:hanging="360"/>
+      </w:pPr>
+      <w:rPr>
+        <w:rFonts w:ascii="Courier New" w:hAnsi="Courier New" w:cs="Courier New" w:hint="default"/>
+      </w:rPr>
+    </w:lvl>
+    <w:lvl w:ilvl="5" w:tplc="04090005" w:tentative="1">
+      <w:start w:val="1"/>
+      <w:numFmt w:val="bullet"/>
+      <w:lvlText w:val=""/>
+      <w:lvlJc w:val="left"/>
+      <w:pPr>
+        <w:ind w:left="4320" w:hanging="360"/>
+      </w:pPr>
+      <w:rPr>
+        <w:rFonts w:ascii="Wingdings" w:hAnsi="Wingdings" w:hint="default"/>
+      </w:rPr>
+    </w:lvl>
+    <w:lvl w:ilvl="6" w:tplc="04090001" w:tentative="1">
+      <w:start w:val="1"/>
+      <w:numFmt w:val="bullet"/>
+      <w:lvlText w:val=""/>
+      <w:lvlJc w:val="left"/>
+      <w:pPr>
+        <w:ind w:left="5040" w:hanging="360"/>
+      </w:pPr>
+      <w:rPr>
+        <w:rFonts w:ascii="Symbol" w:hAnsi="Symbol" w:hint="default"/>
+      </w:rPr>
+    </w:lvl>
+    <w:lvl w:ilvl="7" w:tplc="04090003" w:tentative="1">
+      <w:start w:val="1"/>
+      <w:numFmt w:val="bullet"/>
+      <w:lvlText w:val="o"/>
+      <w:lvlJc w:val="left"/>
+      <w:pPr>
+        <w:ind w:left="5760" w:hanging="360"/>
+      </w:pPr>
+      <w:rPr>
+        <w:rFonts w:ascii="Courier New" w:hAnsi="Courier New" w:cs="Courier New" w:hint="default"/>
+      </w:rPr>
+    </w:lvl>
+    <w:lvl w:ilvl="8" w:tplc="04090005" w:tentative="1">
+      <w:start w:val="1"/>
+      <w:numFmt w:val="bullet"/>
+      <w:lvlText w:val=""/>
+      <w:lvlJc w:val="left"/>
+      <w:pPr>
+        <w:ind w:left="6480" w:hanging="360"/>
+      </w:pPr>
+      <w:rPr>
+        <w:rFonts w:ascii="Wingdings" w:hAnsi="Wingdings" w:hint="default"/>
+      </w:rPr>
+    </w:lvl>
+  </w:abstractNum>
+  <w:abstractNum w:abstractNumId="2">
     <w:nsid w:val="339046BD"/>
     <w:multiLevelType w:val="hybridMultilevel"/>
     <w:tmpl w:val="1EDA0D66"/>
@@ -896,7 +1348,7 @@
       </w:rPr>
     </w:lvl>
   </w:abstractNum>
-  <w:abstractNum w:abstractNumId="1">
+  <w:abstractNum w:abstractNumId="3">
     <w:nsid w:val="62687903"/>
     <w:multiLevelType w:val="hybridMultilevel"/>
     <w:tmpl w:val="26CA5696"/>
@@ -1009,16 +1461,22 @@
     </w:lvl>
   </w:abstractNum>
   <w:num w:numId="1">
+    <w:abstractNumId w:val="2"/>
+  </w:num>
+  <w:num w:numId="2">
+    <w:abstractNumId w:val="3"/>
+  </w:num>
+  <w:num w:numId="3">
     <w:abstractNumId w:val="0"/>
   </w:num>
-  <w:num w:numId="2">
+  <w:num w:numId="4">
     <w:abstractNumId w:val="1"/>
   </w:num>
 </w:numbering>
 </file>
 
 <file path=word/styles.xml><?xml version="1.0" encoding="utf-8"?>
-<w:styles xmlns:r="http://schemas.openxmlformats.org/officeDocument/2006/relationships" xmlns:w="http://schemas.openxmlformats.org/wordprocessingml/2006/main">
+<w:styles xmlns:mc="http://schemas.openxmlformats.org/markup-compatibility/2006" xmlns:r="http://schemas.openxmlformats.org/officeDocument/2006/relationships" xmlns:w="http://schemas.openxmlformats.org/wordprocessingml/2006/main" xmlns:w14="http://schemas.microsoft.com/office/word/2010/wordml" mc:Ignorable="w14">
   <w:docDefaults>
     <w:rPrDefault>
       <w:rPr>
@@ -1194,7 +1652,6 @@
     <w:uiPriority w:val="99"/>
     <w:semiHidden/>
     <w:unhideWhenUsed/>
-    <w:qFormat/>
     <w:tblPr>
       <w:tblInd w:w="0" w:type="dxa"/>
       <w:tblCellMar>
@@ -1273,6 +1730,196 @@
 </w:styles>
 </file>
 
+<file path=word/stylesWithEffects.xml><?xml version="1.0" encoding="utf-8"?>
+<w:styles xmlns:wpc="http://schemas.microsoft.com/office/word/2010/wordprocessingCanvas" xmlns:mc="http://schemas.openxmlformats.org/markup-compatibility/2006" xmlns:o="urn:schemas-microsoft-com:office:office" xmlns:r="http://schemas.openxmlformats.org/officeDocument/2006/relationships" xmlns:m="http://schemas.openxmlformats.org/officeDocument/2006/math" xmlns:v="urn:schemas-microsoft-com:vml" xmlns:wp14="http://schemas.microsoft.com/office/word/2010/wordprocessingDrawing" xmlns:wp="http://schemas.openxmlformats.org/drawingml/2006/wordprocessingDrawing" xmlns:w10="urn:schemas-microsoft-com:office:word" xmlns:w="http://schemas.openxmlformats.org/wordprocessingml/2006/main" xmlns:w14="http://schemas.microsoft.com/office/word/2010/wordml" xmlns:wpg="http://schemas.microsoft.com/office/word/2010/wordprocessingGroup" xmlns:wpi="http://schemas.microsoft.com/office/word/2010/wordprocessingInk" xmlns:wne="http://schemas.microsoft.com/office/word/2006/wordml" xmlns:wps="http://schemas.microsoft.com/office/word/2010/wordprocessingShape" mc:Ignorable="w14 wp14">
+  <w:docDefaults>
+    <w:rPrDefault>
+      <w:rPr>
+        <w:rFonts w:asciiTheme="minorHAnsi" w:eastAsiaTheme="minorEastAsia" w:hAnsiTheme="minorHAnsi" w:cstheme="minorBidi"/>
+        <w:sz w:val="22"/>
+        <w:szCs w:val="22"/>
+        <w:lang w:val="en-US" w:eastAsia="en-US" w:bidi="ar-SA"/>
+      </w:rPr>
+    </w:rPrDefault>
+    <w:pPrDefault>
+      <w:pPr>
+        <w:spacing w:after="200" w:line="276" w:lineRule="auto"/>
+      </w:pPr>
+    </w:pPrDefault>
+  </w:docDefaults>
+  <w:latentStyles w:defLockedState="0" w:defUIPriority="99" w:defSemiHidden="1" w:defUnhideWhenUsed="1" w:defQFormat="0" w:count="267">
+    <w:lsdException w:name="Normal" w:semiHidden="0" w:uiPriority="0" w:unhideWhenUsed="0" w:qFormat="1"/>
+    <w:lsdException w:name="heading 1" w:semiHidden="0" w:uiPriority="9" w:unhideWhenUsed="0" w:qFormat="1"/>
+    <w:lsdException w:name="heading 2" w:uiPriority="9" w:qFormat="1"/>
+    <w:lsdException w:name="heading 3" w:uiPriority="9" w:qFormat="1"/>
+    <w:lsdException w:name="heading 4" w:uiPriority="9" w:qFormat="1"/>
+    <w:lsdException w:name="heading 5" w:uiPriority="9" w:qFormat="1"/>
+    <w:lsdException w:name="heading 6" w:uiPriority="9" w:qFormat="1"/>
+    <w:lsdException w:name="heading 7" w:uiPriority="9" w:qFormat="1"/>
+    <w:lsdException w:name="heading 8" w:uiPriority="9" w:qFormat="1"/>
+    <w:lsdException w:name="heading 9" w:uiPriority="9" w:qFormat="1"/>
+    <w:lsdException w:name="toc 1" w:uiPriority="39"/>
+    <w:lsdException w:name="toc 2" w:uiPriority="39"/>
+    <w:lsdException w:name="toc 3" w:uiPriority="39"/>
+    <w:lsdException w:name="toc 4" w:uiPriority="39"/>
+    <w:lsdException w:name="toc 5" w:uiPriority="39"/>
+    <w:lsdException w:name="toc 6" w:uiPriority="39"/>
+    <w:lsdException w:name="toc 7" w:uiPriority="39"/>
+    <w:lsdException w:name="toc 8" w:uiPriority="39"/>
+    <w:lsdException w:name="toc 9" w:uiPriority="39"/>
+    <w:lsdException w:name="caption" w:uiPriority="35" w:qFormat="1"/>
+    <w:lsdException w:name="Title" w:semiHidden="0" w:uiPriority="10" w:unhideWhenUsed="0" w:qFormat="1"/>
+    <w:lsdException w:name="Default Paragraph Font" w:uiPriority="1"/>
+    <w:lsdException w:name="Subtitle" w:semiHidden="0" w:uiPriority="11" w:unhideWhenUsed="0" w:qFormat="1"/>
+    <w:lsdException w:name="Strong" w:semiHidden="0" w:uiPriority="22" w:unhideWhenUsed="0" w:qFormat="1"/>
+    <w:lsdException w:name="Emphasis" w:semiHidden="0" w:uiPriority="20" w:unhideWhenUsed="0" w:qFormat="1"/>
+    <w:lsdException w:name="Table Grid" w:semiHidden="0" w:uiPriority="59" w:unhideWhenUsed="0"/>
+    <w:lsdException w:name="Placeholder Text" w:unhideWhenUsed="0"/>
+    <w:lsdException w:name="No Spacing" w:semiHidden="0" w:uiPriority="1" w:unhideWhenUsed="0" w:qFormat="1"/>
+    <w:lsdException w:name="Light Shading" w:semiHidden="0" w:uiPriority="60" w:unhideWhenUsed="0"/>
+    <w:lsdException w:name="Light List" w:semiHidden="0" w:uiPriority="61" w:unhideWhenUsed="0"/>
+    <w:lsdException w:name="Light Grid" w:semiHidden="0" w:uiPriority="62" w:unhideWhenUsed="0"/>
+    <w:lsdException w:name="Medium Shading 1" w:semiHidden="0" w:uiPriority="63" w:unhideWhenUsed="0"/>
+    <w:lsdException w:name="Medium Shading 2" w:semiHidden="0" w:uiPriority="64" w:unhideWhenUsed="0"/>
+    <w:lsdException w:name="Medium List 1" w:semiHidden="0" w:uiPriority="65" w:unhideWhenUsed="0"/>
+    <w:lsdException w:name="Medium List 2" w:semiHidden="0" w:uiPriority="66" w:unhideWhenUsed="0"/>
+    <w:lsdException w:name="Medium Grid 1" w:semiHidden="0" w:uiPriority="67" w:unhideWhenUsed="0"/>
+    <w:lsdException w:name="Medium Grid 2" w:semiHidden="0" w:uiPriority="68" w:unhideWhenUsed="0"/>
+    <w:lsdException w:name="Medium Grid 3" w:semiHidden="0" w:uiPriority="69" w:unhideWhenUsed="0"/>
+    <w:lsdException w:name="Dark List" w:semiHidden="0" w:uiPriority="70" w:unhideWhenUsed="0"/>
+    <w:lsdException w:name="Colorful Shading" w:semiHidden="0" w:uiPriority="71" w:unhideWhenUsed="0"/>
+    <w:lsdException w:name="Colorful List" w:semiHidden="0" w:uiPriority="72" w:unhideWhenUsed="0"/>
+    <w:lsdException w:name="Colorful Grid" w:semiHidden="0" w:uiPriority="73" w:unhideWhenUsed="0"/>
+    <w:lsdException w:name="Light Shading Accent 1" w:semiHidden="0" w:uiPriority="60" w:unhideWhenUsed="0"/>
+    <w:lsdException w:name="Light List Accent 1" w:semiHidden="0" w:uiPriority="61" w:unhideWhenUsed="0"/>
+    <w:lsdException w:name="Light Grid Accent 1" w:semiHidden="0" w:uiPriority="62" w:unhideWhenUsed="0"/>
+    <w:lsdException w:name="Medium Shading 1 Accent 1" w:semiHidden="0" w:uiPriority="63" w:unhideWhenUsed="0"/>
+    <w:lsdException w:name="Medium Shading 2 Accent 1" w:semiHidden="0" w:uiPriority="64" w:unhideWhenUsed="0"/>
+    <w:lsdException w:name="Medium List 1 Accent 1" w:semiHidden="0" w:uiPriority="65" w:unhideWhenUsed="0"/>
+    <w:lsdException w:name="Revision" w:unhideWhenUsed="0"/>
+    <w:lsdException w:name="List Paragraph" w:semiHidden="0" w:uiPriority="34" w:unhideWhenUsed="0" w:qFormat="1"/>
+    <w:lsdException w:name="Quote" w:semiHidden="0" w:uiPriority="29" w:unhideWhenUsed="0" w:qFormat="1"/>
+    <w:lsdException w:name="Intense Quote" w:semiHidden="0" w:uiPriority="30" w:unhideWhenUsed="0" w:qFormat="1"/>
+    <w:lsdException w:name="Medium List 2 Accent 1" w:semiHidden="0" w:uiPriority="66" w:unhideWhenUsed="0"/>
+    <w:lsdException w:name="Medium Grid 1 Accent 1" w:semiHidden="0" w:uiPriority="67" w:unhideWhenUsed="0"/>
+    <w:lsdException w:name="Medium Grid 2 Accent 1" w:semiHidden="0" w:uiPriority="68" w:unhideWhenUsed="0"/>
+    <w:lsdException w:name="Medium Grid 3 Accent 1" w:semiHidden="0" w:uiPriority="69" w:unhideWhenUsed="0"/>
+    <w:lsdException w:name="Dark List Accent 1" w:semiHidden="0" w:uiPriority="70" w:unhideWhenUsed="0"/>
+    <w:lsdException w:name="Colorful Shading Accent 1" w:semiHidden="0" w:uiPriority="71" w:unhideWhenUsed="0"/>
+    <w:lsdException w:name="Colorful List Accent 1" w:semiHidden="0" w:uiPriority="72" w:unhideWhenUsed="0"/>
+    <w:lsdException w:name="Colorful Grid Accent 1" w:semiHidden="0" w:uiPriority="73" w:unhideWhenUsed="0"/>
+    <w:lsdException w:name="Light Shading Accent 2" w:semiHidden="0" w:uiPriority="60" w:unhideWhenUsed="0"/>
+    <w:lsdException w:name="Light List Accent 2" w:semiHidden="0" w:uiPriority="61" w:unhideWhenUsed="0"/>
+    <w:lsdException w:name="Light Grid Accent 2" w:semiHidden="0" w:uiPriority="62" w:unhideWhenUsed="0"/>
+    <w:lsdException w:name="Medium Shading 1 Accent 2" w:semiHidden="0" w:uiPriority="63" w:unhideWhenUsed="0"/>
+    <w:lsdException w:name="Medium Shading 2 Accent 2" w:semiHidden="0" w:uiPriority="64" w:unhideWhenUsed="0"/>
+    <w:lsdException w:name="Medium List 1 Accent 2" w:semiHidden="0" w:uiPriority="65" w:unhideWhenUsed="0"/>
+    <w:lsdException w:name="Medium List 2 Accent 2" w:semiHidden="0" w:uiPriority="66" w:unhideWhenUsed="0"/>
+    <w:lsdException w:name="Medium Grid 1 Accent 2" w:semiHidden="0" w:uiPriority="67" w:unhideWhenUsed="0"/>
+    <w:lsdException w:name="Medium Grid 2 Accent 2" w:semiHidden="0" w:uiPriority="68" w:unhideWhenUsed="0"/>
+    <w:lsdException w:name="Medium Grid 3 Accent 2" w:semiHidden="0" w:uiPriority="69" w:unhideWhenUsed="0"/>
+    <w:lsdException w:name="Dark List Accent 2" w:semiHidden="0" w:uiPriority="70" w:unhideWhenUsed="0"/>
+    <w:lsdException w:name="Colorful Shading Accent 2" w:semiHidden="0" w:uiPriority="71" w:unhideWhenUsed="0"/>
+    <w:lsdException w:name="Colorful List Accent 2" w:semiHidden="0" w:uiPriority="72" w:unhideWhenUsed="0"/>
+    <w:lsdException w:name="Colorful Grid Accent 2" w:semiHidden="0" w:uiPriority="73" w:unhideWhenUsed="0"/>
+    <w:lsdException w:name="Light Shading Accent 3" w:semiHidden="0" w:uiPriority="60" w:unhideWhenUsed="0"/>
+    <w:lsdException w:name="Light List Accent 3" w:semiHidden="0" w:uiPriority="61" w:unhideWhenUsed="0"/>
+    <w:lsdException w:name="Light Grid Accent 3" w:semiHidden="0" w:uiPriority="62" w:unhideWhenUsed="0"/>
+    <w:lsdException w:name="Medium Shading 1 Accent 3" w:semiHidden="0" w:uiPriority="63" w:unhideWhenUsed="0"/>
+    <w:lsdException w:name="Medium Shading 2 Accent 3" w:semiHidden="0" w:uiPriority="64" w:unhideWhenUsed="0"/>
+    <w:lsdException w:name="Medium List 1 Accent 3" w:semiHidden="0" w:uiPriority="65" w:unhideWhenUsed="0"/>
+    <w:lsdException w:name="Medium List 2 Accent 3" w:semiHidden="0" w:uiPriority="66" w:unhideWhenUsed="0"/>
+    <w:lsdException w:name="Medium Grid 1 Accent 3" w:semiHidden="0" w:uiPriority="67" w:unhideWhenUsed="0"/>
+    <w:lsdException w:name="Medium Grid 2 Accent 3" w:semiHidden="0" w:uiPriority="68" w:unhideWhenUsed="0"/>
+    <w:lsdException w:name="Medium Grid 3 Accent 3" w:semiHidden="0" w:uiPriority="69" w:unhideWhenUsed="0"/>
+    <w:lsdException w:name="Dark List Accent 3" w:semiHidden="0" w:uiPriority="70" w:unhideWhenUsed="0"/>
+    <w:lsdException w:name="Colorful Shading Accent 3" w:semiHidden="0" w:uiPriority="71" w:unhideWhenUsed="0"/>
+    <w:lsdException w:name="Colorful List Accent 3" w:semiHidden="0" w:uiPriority="72" w:unhideWhenUsed="0"/>
+    <w:lsdException w:name="Colorful Grid Accent 3" w:semiHidden="0" w:uiPriority="73" w:unhideWhenUsed="0"/>
+    <w:lsdException w:name="Light Shading Accent 4" w:semiHidden="0" w:uiPriority="60" w:unhideWhenUsed="0"/>
+    <w:lsdException w:name="Light List Accent 4" w:semiHidden="0" w:uiPriority="61" w:unhideWhenUsed="0"/>
+    <w:lsdException w:name="Light Grid Accent 4" w:semiHidden="0" w:uiPriority="62" w:unhideWhenUsed="0"/>
+    <w:lsdException w:name="Medium Shading 1 Accent 4" w:semiHidden="0" w:uiPriority="63" w:unhideWhenUsed="0"/>
+    <w:lsdException w:name="Medium Shading 2 Accent 4" w:semiHidden="0" w:uiPriority="64" w:unhideWhenUsed="0"/>
+    <w:lsdException w:name="Medium List 1 Accent 4" w:semiHidden="0" w:uiPriority="65" w:unhideWhenUsed="0"/>
+    <w:lsdException w:name="Medium List 2 Accent 4" w:semiHidden="0" w:uiPriority="66" w:unhideWhenUsed="0"/>
+    <w:lsdException w:name="Medium Grid 1 Accent 4" w:semiHidden="0" w:uiPriority="67" w:unhideWhenUsed="0"/>
+    <w:lsdException w:name="Medium Grid 2 Accent 4" w:semiHidden="0" w:uiPriority="68" w:unhideWhenUsed="0"/>
+    <w:lsdException w:name="Medium Grid 3 Accent 4" w:semiHidden="0" w:uiPriority="69" w:unhideWhenUsed="0"/>
+    <w:lsdException w:name="Dark List Accent 4" w:semiHidden="0" w:uiPriority="70" w:unhideWhenUsed="0"/>
+    <w:lsdException w:name="Colorful Shading Accent 4" w:semiHidden="0" w:uiPriority="71" w:unhideWhenUsed="0"/>
+    <w:lsdException w:name="Colorful List Accent 4" w:semiHidden="0" w:uiPriority="72" w:unhideWhenUsed="0"/>
+    <w:lsdException w:name="Colorful Grid Accent 4" w:semiHidden="0" w:uiPriority="73" w:unhideWhenUsed="0"/>
+    <w:lsdException w:name="Light Shading Accent 5" w:semiHidden="0" w:uiPriority="60" w:unhideWhenUsed="0"/>
+    <w:lsdException w:name="Light List Accent 5" w:semiHidden="0" w:uiPriority="61" w:unhideWhenUsed="0"/>
+    <w:lsdException w:name="Light Grid Accent 5" w:semiHidden="0" w:uiPriority="62" w:unhideWhenUsed="0"/>
+    <w:lsdException w:name="Medium Shading 1 Accent 5" w:semiHidden="0" w:uiPriority="63" w:unhideWhenUsed="0"/>
+    <w:lsdException w:name="Medium Shading 2 Accent 5" w:semiHidden="0" w:uiPriority="64" w:unhideWhenUsed="0"/>
+    <w:lsdException w:name="Medium List 1 Accent 5" w:semiHidden="0" w:uiPriority="65" w:unhideWhenUsed="0"/>
+    <w:lsdException w:name="Medium List 2 Accent 5" w:semiHidden="0" w:uiPriority="66" w:unhideWhenUsed="0"/>
+    <w:lsdException w:name="Medium Grid 1 Accent 5" w:semiHidden="0" w:uiPriority="67" w:unhideWhenUsed="0"/>
+    <w:lsdException w:name="Medium Grid 2 Accent 5" w:semiHidden="0" w:uiPriority="68" w:unhideWhenUsed="0"/>
+    <w:lsdException w:name="Medium Grid 3 Accent 5" w:semiHidden="0" w:uiPriority="69" w:unhideWhenUsed="0"/>
+    <w:lsdException w:name="Dark List Accent 5" w:semiHidden="0" w:uiPriority="70" w:unhideWhenUsed="0"/>
+    <w:lsdException w:name="Colorful Shading Accent 5" w:semiHidden="0" w:uiPriority="71" w:unhideWhenUsed="0"/>
+    <w:lsdException w:name="Colorful List Accent 5" w:semiHidden="0" w:uiPriority="72" w:unhideWhenUsed="0"/>
+    <w:lsdException w:name="Colorful Grid Accent 5" w:semiHidden="0" w:uiPriority="73" w:unhideWhenUsed="0"/>
+    <w:lsdException w:name="Light Shading Accent 6" w:semiHidden="0" w:uiPriority="60" w:unhideWhenUsed="0"/>
+    <w:lsdException w:name="Light List Accent 6" w:semiHidden="0" w:uiPriority="61" w:unhideWhenUsed="0"/>
+    <w:lsdException w:name="Light Grid Accent 6" w:semiHidden="0" w:uiPriority="62" w:unhideWhenUsed="0"/>
+    <w:lsdException w:name="Medium Shading 1 Accent 6" w:semiHidden="0" w:uiPriority="63" w:unhideWhenUsed="0"/>
+    <w:lsdException w:name="Medium Shading 2 Accent 6" w:semiHidden="0" w:uiPriority="64" w:unhideWhenUsed="0"/>
+    <w:lsdException w:name="Medium List 1 Accent 6" w:semiHidden="0" w:uiPriority="65" w:unhideWhenUsed="0"/>
+    <w:lsdException w:name="Medium List 2 Accent 6" w:semiHidden="0" w:uiPriority="66" w:unhideWhenUsed="0"/>
+    <w:lsdException w:name="Medium Grid 1 Accent 6" w:semiHidden="0" w:uiPriority="67" w:unhideWhenUsed="0"/>
+    <w:lsdException w:name="Medium Grid 2 Accent 6" w:semiHidden="0" w:uiPriority="68" w:unhideWhenUsed="0"/>
+    <w:lsdException w:name="Medium Grid 3 Accent 6" w:semiHidden="0" w:uiPriority="69" w:unhideWhenUsed="0"/>
+    <w:lsdException w:name="Dark List Accent 6" w:semiHidden="0" w:uiPriority="70" w:unhideWhenUsed="0"/>
+    <w:lsdException w:name="Colorful Shading Accent 6" w:semiHidden="0" w:uiPriority="71" w:unhideWhenUsed="0"/>
+    <w:lsdException w:name="Colorful List Accent 6" w:semiHidden="0" w:uiPriority="72" w:unhideWhenUsed="0"/>
+    <w:lsdException w:name="Colorful Grid Accent 6" w:semiHidden="0" w:uiPriority="73" w:unhideWhenUsed="0"/>
+    <w:lsdException w:name="Subtle Emphasis" w:semiHidden="0" w:uiPriority="19" w:unhideWhenUsed="0" w:qFormat="1"/>
+    <w:lsdException w:name="Intense Emphasis" w:semiHidden="0" w:uiPriority="21" w:unhideWhenUsed="0" w:qFormat="1"/>
+    <w:lsdException w:name="Subtle Reference" w:semiHidden="0" w:uiPriority="31" w:unhideWhenUsed="0" w:qFormat="1"/>
+    <w:lsdException w:name="Intense Reference" w:semiHidden="0" w:uiPriority="32" w:unhideWhenUsed="0" w:qFormat="1"/>
+    <w:lsdException w:name="Book Title" w:semiHidden="0" w:uiPriority="33" w:unhideWhenUsed="0" w:qFormat="1"/>
+    <w:lsdException w:name="Bibliography" w:uiPriority="37"/>
+    <w:lsdException w:name="TOC Heading" w:uiPriority="39" w:qFormat="1"/>
+  </w:latentStyles>
+  <w:style w:type="paragraph" w:default="1" w:styleId="Normal">
+    <w:name w:val="Normal"/>
+    <w:qFormat/>
+  </w:style>
+  <w:style w:type="character" w:default="1" w:styleId="DefaultParagraphFont">
+    <w:name w:val="Default Paragraph Font"/>
+    <w:uiPriority w:val="1"/>
+    <w:semiHidden/>
+    <w:unhideWhenUsed/>
+  </w:style>
+  <w:style w:type="table" w:default="1" w:styleId="TableNormal">
+    <w:name w:val="Normal Table"/>
+    <w:uiPriority w:val="99"/>
+    <w:semiHidden/>
+    <w:unhideWhenUsed/>
+    <w:tblPr>
+      <w:tblInd w:w="0" w:type="dxa"/>
+      <w:tblCellMar>
+        <w:top w:w="0" w:type="dxa"/>
+        <w:left w:w="108" w:type="dxa"/>
+        <w:bottom w:w="0" w:type="dxa"/>
+        <w:right w:w="108" w:type="dxa"/>
+      </w:tblCellMar>
+    </w:tblPr>
+  </w:style>
+  <w:style w:type="numbering" w:default="1" w:styleId="NoList">
+    <w:name w:val="No List"/>
+    <w:uiPriority w:val="99"/>
+    <w:semiHidden/>
+    <w:unhideWhenUsed/>
+  </w:style>
+</w:styles>
+</file>
+
 <file path=word/theme/theme1.xml><?xml version="1.0" encoding="utf-8"?>
 <a:theme xmlns:a="http://schemas.openxmlformats.org/drawingml/2006/main" name="Office Theme">
   <a:themeElements>
@@ -1284,34 +1931,34 @@
         <a:sysClr val="window" lastClr="FFFFFF"/>
       </a:lt1>
       <a:dk2>
-        <a:srgbClr val="1F497D"/>
+        <a:srgbClr xmlns:mc="http://schemas.openxmlformats.org/markup-compatibility/2006" xmlns:a14="http://schemas.microsoft.com/office/drawing/2010/main" val="1F497D" mc:Ignorable=""/>
       </a:dk2>
       <a:lt2>
-        <a:srgbClr val="EEECE1"/>
+        <a:srgbClr xmlns:mc="http://schemas.openxmlformats.org/markup-compatibility/2006" xmlns:a14="http://schemas.microsoft.com/office/drawing/2010/main" val="EEECE1" mc:Ignorable=""/>
       </a:lt2>
       <a:accent1>
-        <a:srgbClr val="4F81BD"/>
+        <a:srgbClr xmlns:mc="http://schemas.openxmlformats.org/markup-compatibility/2006" xmlns:a14="http://schemas.microsoft.com/office/drawing/2010/main" val="4F81BD" mc:Ignorable=""/>
       </a:accent1>
       <a:accent2>
-        <a:srgbClr val="C0504D"/>
+        <a:srgbClr xmlns:mc="http://schemas.openxmlformats.org/markup-compatibility/2006" xmlns:a14="http://schemas.microsoft.com/office/drawing/2010/main" val="C0504D" mc:Ignorable=""/>
       </a:accent2>
       <a:accent3>
-        <a:srgbClr val="9BBB59"/>
+        <a:srgbClr xmlns:mc="http://schemas.openxmlformats.org/markup-compatibility/2006" xmlns:a14="http://schemas.microsoft.com/office/drawing/2010/main" val="9BBB59" mc:Ignorable=""/>
       </a:accent3>
       <a:accent4>
-        <a:srgbClr val="8064A2"/>
+        <a:srgbClr xmlns:mc="http://schemas.openxmlformats.org/markup-compatibility/2006" xmlns:a14="http://schemas.microsoft.com/office/drawing/2010/main" val="8064A2" mc:Ignorable=""/>
       </a:accent4>
       <a:accent5>
-        <a:srgbClr val="4BACC6"/>
+        <a:srgbClr xmlns:mc="http://schemas.openxmlformats.org/markup-compatibility/2006" xmlns:a14="http://schemas.microsoft.com/office/drawing/2010/main" val="4BACC6" mc:Ignorable=""/>
       </a:accent5>
       <a:accent6>
-        <a:srgbClr val="F79646"/>
+        <a:srgbClr xmlns:mc="http://schemas.openxmlformats.org/markup-compatibility/2006" xmlns:a14="http://schemas.microsoft.com/office/drawing/2010/main" val="F79646" mc:Ignorable=""/>
       </a:accent6>
       <a:hlink>
-        <a:srgbClr val="0000FF"/>
+        <a:srgbClr xmlns:mc="http://schemas.openxmlformats.org/markup-compatibility/2006" xmlns:a14="http://schemas.microsoft.com/office/drawing/2010/main" val="0000FF" mc:Ignorable=""/>
       </a:hlink>
       <a:folHlink>
-        <a:srgbClr val="800080"/>
+        <a:srgbClr xmlns:mc="http://schemas.openxmlformats.org/markup-compatibility/2006" xmlns:a14="http://schemas.microsoft.com/office/drawing/2010/main" val="800080" mc:Ignorable=""/>
       </a:folHlink>
     </a:clrScheme>
     <a:fontScheme name="Office">
@@ -1459,7 +2106,7 @@
         <a:effectStyle>
           <a:effectLst>
             <a:outerShdw blurRad="40000" dist="20000" dir="5400000" rotWithShape="0">
-              <a:srgbClr val="000000">
+              <a:srgbClr xmlns:mc="http://schemas.openxmlformats.org/markup-compatibility/2006" xmlns:a14="http://schemas.microsoft.com/office/drawing/2010/main" val="000000" mc:Ignorable="">
                 <a:alpha val="38000"/>
               </a:srgbClr>
             </a:outerShdw>
@@ -1468,7 +2115,7 @@
         <a:effectStyle>
           <a:effectLst>
             <a:outerShdw blurRad="40000" dist="23000" dir="5400000" rotWithShape="0">
-              <a:srgbClr val="000000">
+              <a:srgbClr xmlns:mc="http://schemas.openxmlformats.org/markup-compatibility/2006" xmlns:a14="http://schemas.microsoft.com/office/drawing/2010/main" val="000000" mc:Ignorable="">
                 <a:alpha val="35000"/>
               </a:srgbClr>
             </a:outerShdw>
@@ -1477,7 +2124,7 @@
         <a:effectStyle>
           <a:effectLst>
             <a:outerShdw blurRad="40000" dist="23000" dir="5400000" rotWithShape="0">
-              <a:srgbClr val="000000">
+              <a:srgbClr xmlns:mc="http://schemas.openxmlformats.org/markup-compatibility/2006" xmlns:a14="http://schemas.microsoft.com/office/drawing/2010/main" val="000000" mc:Ignorable="">
                 <a:alpha val="35000"/>
               </a:srgbClr>
             </a:outerShdw>

</xml_diff>

<commit_message>
PermissionBroker's getLevelBelow method does not work. Database requires a change first.
</commit_message>
<xml_diff>
--- a/Extras/ProgressReport/Progress Report 8.docx
+++ b/Extras/ProgressReport/Progress Report 8.docx
@@ -1,6 +1,6 @@
 
 <file path=word/document.xml><?xml version="1.0" encoding="utf-8"?>
-<w:document xmlns:wpc="http://schemas.microsoft.com/office/word/2010/wordprocessingCanvas" xmlns:mc="http://schemas.openxmlformats.org/markup-compatibility/2006" xmlns:o="urn:schemas-microsoft-com:office:office" xmlns:r="http://schemas.openxmlformats.org/officeDocument/2006/relationships" xmlns:m="http://schemas.openxmlformats.org/officeDocument/2006/math" xmlns:v="urn:schemas-microsoft-com:vml" xmlns:wp14="http://schemas.microsoft.com/office/word/2010/wordprocessingDrawing" xmlns:wp="http://schemas.openxmlformats.org/drawingml/2006/wordprocessingDrawing" xmlns:w10="urn:schemas-microsoft-com:office:word" xmlns:w="http://schemas.openxmlformats.org/wordprocessingml/2006/main" xmlns:w14="http://schemas.microsoft.com/office/word/2010/wordml" xmlns:wpg="http://schemas.microsoft.com/office/word/2010/wordprocessingGroup" xmlns:wpi="http://schemas.microsoft.com/office/word/2010/wordprocessingInk" xmlns:wne="http://schemas.microsoft.com/office/word/2006/wordml" xmlns:wps="http://schemas.microsoft.com/office/word/2010/wordprocessingShape" mc:Ignorable="w14 wp14">
+<w:document xmlns:ve="http://schemas.openxmlformats.org/markup-compatibility/2006" xmlns:o="urn:schemas-microsoft-com:office:office" xmlns:r="http://schemas.openxmlformats.org/officeDocument/2006/relationships" xmlns:m="http://schemas.openxmlformats.org/officeDocument/2006/math" xmlns:v="urn:schemas-microsoft-com:vml" xmlns:wp="http://schemas.openxmlformats.org/drawingml/2006/wordprocessingDrawing" xmlns:w10="urn:schemas-microsoft-com:office:word" xmlns:w="http://schemas.openxmlformats.org/wordprocessingml/2006/main" xmlns:wne="http://schemas.microsoft.com/office/word/2006/wordml">
   <w:body>
     <w:p>
       <w:pPr>
@@ -71,19 +71,9 @@
           <w:numId w:val="2"/>
         </w:numPr>
       </w:pPr>
-      <w:proofErr w:type="spellStart"/>
-      <w:r>
-        <w:t>Noorin</w:t>
-      </w:r>
-      <w:proofErr w:type="spellEnd"/>
-      <w:r>
-        <w:t xml:space="preserve"> </w:t>
-      </w:r>
-      <w:proofErr w:type="spellStart"/>
-      <w:r>
-        <w:t>Hasan</w:t>
-      </w:r>
-      <w:proofErr w:type="spellEnd"/>
+      <w:r>
+        <w:t>NoorinHasan</w:t>
+      </w:r>
     </w:p>
     <w:p>
       <w:pPr>
@@ -132,9 +122,6 @@
         <w:t>March</w:t>
       </w:r>
       <w:r>
-        <w:t xml:space="preserve"> </w:t>
-      </w:r>
-      <w:r>
         <w:t>23</w:t>
       </w:r>
       <w:r>
@@ -148,9 +135,6 @@
       </w:r>
       <w:r>
         <w:t>March</w:t>
-      </w:r>
-      <w:r>
-        <w:t xml:space="preserve"> </w:t>
       </w:r>
       <w:r>
         <w:t>30</w:t>
@@ -424,41 +408,13 @@
         <w:rPr>
           <w:iCs/>
         </w:rPr>
-        <w:t>Mark Hazlett/</w:t>
-      </w:r>
-      <w:proofErr w:type="spellStart"/>
-      <w:r>
-        <w:rPr>
-          <w:iCs/>
-        </w:rPr>
-        <w:t>Noorin</w:t>
-      </w:r>
-      <w:proofErr w:type="spellEnd"/>
-      <w:r>
-        <w:rPr>
-          <w:iCs/>
-        </w:rPr>
-        <w:t xml:space="preserve"> </w:t>
-      </w:r>
-      <w:proofErr w:type="spellStart"/>
-      <w:r>
-        <w:rPr>
-          <w:iCs/>
-        </w:rPr>
-        <w:t>Has</w:t>
-      </w:r>
-      <w:r>
-        <w:rPr>
-          <w:iCs/>
-        </w:rPr>
-        <w:t>an</w:t>
-      </w:r>
-      <w:proofErr w:type="spellEnd"/>
-      <w:r>
-        <w:rPr>
-          <w:iCs/>
-        </w:rPr>
-        <w:t xml:space="preserve"> worked on interface coding (80</w:t>
+        <w:t>Mark Hazlett/NoorinHas</w:t>
+      </w:r>
+      <w:r>
+        <w:rPr>
+          <w:iCs/>
+        </w:rPr>
+        <w:t>an worked on interface coding (80</w:t>
       </w:r>
       <w:r>
         <w:rPr>
@@ -509,25 +465,7 @@
           <w:bCs/>
           <w:lang w:val="en-GB"/>
         </w:rPr>
-        <w:t xml:space="preserve">Team Progress Planned For </w:t>
-      </w:r>
-      <w:proofErr w:type="gramStart"/>
-      <w:r>
-        <w:rPr>
-          <w:b/>
-          <w:bCs/>
-          <w:lang w:val="en-GB"/>
-        </w:rPr>
-        <w:t>The</w:t>
-      </w:r>
-      <w:proofErr w:type="gramEnd"/>
-      <w:r>
-        <w:rPr>
-          <w:b/>
-          <w:bCs/>
-          <w:lang w:val="en-GB"/>
-        </w:rPr>
-        <w:t xml:space="preserve"> Next Reporting Period</w:t>
+        <w:t>Team Progress Planned For The Next Reporting Period</w:t>
       </w:r>
     </w:p>
     <w:p>
@@ -690,25 +628,7 @@
           <w:bCs/>
           <w:lang w:val="en-GB"/>
         </w:rPr>
-        <w:t xml:space="preserve">Individual Progress Planned For </w:t>
-      </w:r>
-      <w:proofErr w:type="gramStart"/>
-      <w:r>
-        <w:rPr>
-          <w:b/>
-          <w:bCs/>
-          <w:lang w:val="en-GB"/>
-        </w:rPr>
-        <w:t>The</w:t>
-      </w:r>
-      <w:proofErr w:type="gramEnd"/>
-      <w:r>
-        <w:rPr>
-          <w:b/>
-          <w:bCs/>
-          <w:lang w:val="en-GB"/>
-        </w:rPr>
-        <w:t xml:space="preserve"> Next Reporting Period</w:t>
+        <w:t>Individual Progress Planned For The Next Reporting Period</w:t>
       </w:r>
     </w:p>
     <w:p>
@@ -741,6 +661,13 @@
         </w:rPr>
         <w:t>implements scheduling into interface</w:t>
       </w:r>
+      <w:r>
+        <w:rPr>
+          <w:iCs/>
+          <w:lang w:val="en-GB"/>
+        </w:rPr>
+        <w:t xml:space="preserve"> (currently @ 10%)</w:t>
+      </w:r>
     </w:p>
     <w:p>
       <w:pPr>
@@ -769,17 +696,29 @@
           <w:iCs/>
           <w:lang w:val="en-GB"/>
         </w:rPr>
-        <w:t xml:space="preserve">writes documentation and updates work using </w:t>
-      </w:r>
-      <w:proofErr w:type="spellStart"/>
+        <w:t>writes docu</w:t>
+      </w:r>
       <w:r>
         <w:rPr>
           <w:iCs/>
           <w:lang w:val="en-GB"/>
         </w:rPr>
-        <w:t>svn</w:t>
-      </w:r>
-      <w:proofErr w:type="spellEnd"/>
+        <w:t>mentation and updates work on</w:t>
+      </w:r>
+      <w:r>
+        <w:rPr>
+          <w:iCs/>
+          <w:lang w:val="en-GB"/>
+        </w:rPr>
+        <w:t xml:space="preserve"> svn</w:t>
+      </w:r>
+      <w:r>
+        <w:rPr>
+          <w:iCs/>
+          <w:lang w:val="en-GB"/>
+        </w:rPr>
+        <w:t xml:space="preserve"> ( currently @ 35%)</w:t>
+      </w:r>
     </w:p>
     <w:p>
       <w:pPr>
@@ -796,28 +735,24 @@
           <w:iCs/>
         </w:rPr>
       </w:pPr>
-      <w:proofErr w:type="spellStart"/>
       <w:r>
         <w:rPr>
           <w:iCs/>
         </w:rPr>
         <w:t>Noorin</w:t>
       </w:r>
-      <w:proofErr w:type="spellEnd"/>
       <w:r>
         <w:rPr>
           <w:iCs/>
         </w:rPr>
         <w:t xml:space="preserve"> </w:t>
       </w:r>
-      <w:proofErr w:type="spellStart"/>
       <w:r>
         <w:rPr>
           <w:iCs/>
         </w:rPr>
         <w:t>Hasan</w:t>
       </w:r>
-      <w:proofErr w:type="spellEnd"/>
       <w:r>
         <w:rPr>
           <w:iCs/>
@@ -850,6 +785,12 @@
       </w:r>
       <w:bookmarkStart w:id="0" w:name="_GoBack"/>
       <w:bookmarkEnd w:id="0"/>
+      <w:r>
+        <w:rPr>
+          <w:iCs/>
+        </w:rPr>
+        <w:t xml:space="preserve"> (currently @ 80% and 10% respectively)</w:t>
+      </w:r>
     </w:p>
     <w:p>
       <w:pPr>
@@ -927,17 +868,8 @@
           <w:b/>
           <w:iCs/>
         </w:rPr>
-        <w:t xml:space="preserve">Gantt </w:t>
-      </w:r>
-      <w:proofErr w:type="gramStart"/>
-      <w:r>
-        <w:rPr>
-          <w:b/>
-          <w:iCs/>
-        </w:rPr>
-        <w:t>Chart</w:t>
-      </w:r>
-      <w:proofErr w:type="gramEnd"/>
+        <w:t>Gantt Chart</w:t>
+      </w:r>
     </w:p>
     <w:p>
       <w:pPr>
@@ -984,7 +916,7 @@
 </file>
 
 <file path=word/numbering.xml><?xml version="1.0" encoding="utf-8"?>
-<w:numbering xmlns:wpc="http://schemas.microsoft.com/office/word/2010/wordprocessingCanvas" xmlns:mc="http://schemas.openxmlformats.org/markup-compatibility/2006" xmlns:o="urn:schemas-microsoft-com:office:office" xmlns:r="http://schemas.openxmlformats.org/officeDocument/2006/relationships" xmlns:m="http://schemas.openxmlformats.org/officeDocument/2006/math" xmlns:v="urn:schemas-microsoft-com:vml" xmlns:wp14="http://schemas.microsoft.com/office/word/2010/wordprocessingDrawing" xmlns:wp="http://schemas.openxmlformats.org/drawingml/2006/wordprocessingDrawing" xmlns:w10="urn:schemas-microsoft-com:office:word" xmlns:w="http://schemas.openxmlformats.org/wordprocessingml/2006/main" xmlns:w14="http://schemas.microsoft.com/office/word/2010/wordml" xmlns:wpg="http://schemas.microsoft.com/office/word/2010/wordprocessingGroup" xmlns:wpi="http://schemas.microsoft.com/office/word/2010/wordprocessingInk" xmlns:wne="http://schemas.microsoft.com/office/word/2006/wordml" xmlns:wps="http://schemas.microsoft.com/office/word/2010/wordprocessingShape" mc:Ignorable="w14 wp14">
+<w:numbering xmlns:ve="http://schemas.openxmlformats.org/markup-compatibility/2006" xmlns:o="urn:schemas-microsoft-com:office:office" xmlns:r="http://schemas.openxmlformats.org/officeDocument/2006/relationships" xmlns:m="http://schemas.openxmlformats.org/officeDocument/2006/math" xmlns:v="urn:schemas-microsoft-com:vml" xmlns:wp="http://schemas.openxmlformats.org/drawingml/2006/wordprocessingDrawing" xmlns:w10="urn:schemas-microsoft-com:office:word" xmlns:w="http://schemas.openxmlformats.org/wordprocessingml/2006/main" xmlns:wne="http://schemas.microsoft.com/office/word/2006/wordml">
   <w:abstractNum w:abstractNumId="0">
     <w:nsid w:val="04224601"/>
     <w:multiLevelType w:val="hybridMultilevel"/>
@@ -1476,7 +1408,7 @@
 </file>
 
 <file path=word/styles.xml><?xml version="1.0" encoding="utf-8"?>
-<w:styles xmlns:mc="http://schemas.openxmlformats.org/markup-compatibility/2006" xmlns:r="http://schemas.openxmlformats.org/officeDocument/2006/relationships" xmlns:w="http://schemas.openxmlformats.org/wordprocessingml/2006/main" xmlns:w14="http://schemas.microsoft.com/office/word/2010/wordml" mc:Ignorable="w14">
+<w:styles xmlns:r="http://schemas.openxmlformats.org/officeDocument/2006/relationships" xmlns:w="http://schemas.openxmlformats.org/wordprocessingml/2006/main">
   <w:docDefaults>
     <w:rPrDefault>
       <w:rPr>
@@ -1652,6 +1584,7 @@
     <w:uiPriority w:val="99"/>
     <w:semiHidden/>
     <w:unhideWhenUsed/>
+    <w:qFormat/>
     <w:tblPr>
       <w:tblInd w:w="0" w:type="dxa"/>
       <w:tblCellMar>
@@ -1931,34 +1864,34 @@
         <a:sysClr val="window" lastClr="FFFFFF"/>
       </a:lt1>
       <a:dk2>
-        <a:srgbClr xmlns:mc="http://schemas.openxmlformats.org/markup-compatibility/2006" xmlns:a14="http://schemas.microsoft.com/office/drawing/2010/main" val="1F497D" mc:Ignorable=""/>
+        <a:srgbClr val="1F497D"/>
       </a:dk2>
       <a:lt2>
-        <a:srgbClr xmlns:mc="http://schemas.openxmlformats.org/markup-compatibility/2006" xmlns:a14="http://schemas.microsoft.com/office/drawing/2010/main" val="EEECE1" mc:Ignorable=""/>
+        <a:srgbClr val="EEECE1"/>
       </a:lt2>
       <a:accent1>
-        <a:srgbClr xmlns:mc="http://schemas.openxmlformats.org/markup-compatibility/2006" xmlns:a14="http://schemas.microsoft.com/office/drawing/2010/main" val="4F81BD" mc:Ignorable=""/>
+        <a:srgbClr val="4F81BD"/>
       </a:accent1>
       <a:accent2>
-        <a:srgbClr xmlns:mc="http://schemas.openxmlformats.org/markup-compatibility/2006" xmlns:a14="http://schemas.microsoft.com/office/drawing/2010/main" val="C0504D" mc:Ignorable=""/>
+        <a:srgbClr val="C0504D"/>
       </a:accent2>
       <a:accent3>
-        <a:srgbClr xmlns:mc="http://schemas.openxmlformats.org/markup-compatibility/2006" xmlns:a14="http://schemas.microsoft.com/office/drawing/2010/main" val="9BBB59" mc:Ignorable=""/>
+        <a:srgbClr val="9BBB59"/>
       </a:accent3>
       <a:accent4>
-        <a:srgbClr xmlns:mc="http://schemas.openxmlformats.org/markup-compatibility/2006" xmlns:a14="http://schemas.microsoft.com/office/drawing/2010/main" val="8064A2" mc:Ignorable=""/>
+        <a:srgbClr val="8064A2"/>
       </a:accent4>
       <a:accent5>
-        <a:srgbClr xmlns:mc="http://schemas.openxmlformats.org/markup-compatibility/2006" xmlns:a14="http://schemas.microsoft.com/office/drawing/2010/main" val="4BACC6" mc:Ignorable=""/>
+        <a:srgbClr val="4BACC6"/>
       </a:accent5>
       <a:accent6>
-        <a:srgbClr xmlns:mc="http://schemas.openxmlformats.org/markup-compatibility/2006" xmlns:a14="http://schemas.microsoft.com/office/drawing/2010/main" val="F79646" mc:Ignorable=""/>
+        <a:srgbClr val="F79646"/>
       </a:accent6>
       <a:hlink>
-        <a:srgbClr xmlns:mc="http://schemas.openxmlformats.org/markup-compatibility/2006" xmlns:a14="http://schemas.microsoft.com/office/drawing/2010/main" val="0000FF" mc:Ignorable=""/>
+        <a:srgbClr val="0000FF"/>
       </a:hlink>
       <a:folHlink>
-        <a:srgbClr xmlns:mc="http://schemas.openxmlformats.org/markup-compatibility/2006" xmlns:a14="http://schemas.microsoft.com/office/drawing/2010/main" val="800080" mc:Ignorable=""/>
+        <a:srgbClr val="800080"/>
       </a:folHlink>
     </a:clrScheme>
     <a:fontScheme name="Office">
@@ -2106,7 +2039,7 @@
         <a:effectStyle>
           <a:effectLst>
             <a:outerShdw blurRad="40000" dist="20000" dir="5400000" rotWithShape="0">
-              <a:srgbClr xmlns:mc="http://schemas.openxmlformats.org/markup-compatibility/2006" xmlns:a14="http://schemas.microsoft.com/office/drawing/2010/main" val="000000" mc:Ignorable="">
+              <a:srgbClr val="000000">
                 <a:alpha val="38000"/>
               </a:srgbClr>
             </a:outerShdw>
@@ -2115,7 +2048,7 @@
         <a:effectStyle>
           <a:effectLst>
             <a:outerShdw blurRad="40000" dist="23000" dir="5400000" rotWithShape="0">
-              <a:srgbClr xmlns:mc="http://schemas.openxmlformats.org/markup-compatibility/2006" xmlns:a14="http://schemas.microsoft.com/office/drawing/2010/main" val="000000" mc:Ignorable="">
+              <a:srgbClr val="000000">
                 <a:alpha val="35000"/>
               </a:srgbClr>
             </a:outerShdw>
@@ -2124,7 +2057,7 @@
         <a:effectStyle>
           <a:effectLst>
             <a:outerShdw blurRad="40000" dist="23000" dir="5400000" rotWithShape="0">
-              <a:srgbClr xmlns:mc="http://schemas.openxmlformats.org/markup-compatibility/2006" xmlns:a14="http://schemas.microsoft.com/office/drawing/2010/main" val="000000" mc:Ignorable="">
+              <a:srgbClr val="000000">
                 <a:alpha val="35000"/>
               </a:srgbClr>
             </a:outerShdw>

</xml_diff>